<commit_message>
Added comments for files
</commit_message>
<xml_diff>
--- a/Documentation.docx
+++ b/Documentation.docx
@@ -68,6 +68,12 @@
         <w:rPr>
           <w:lang w:val="en-US"/>
         </w:rPr>
+        <w:t xml:space="preserve"> and I created a navbar using materialize for each page</w:t>
+      </w:r>
+      <w:r>
+        <w:rPr>
+          <w:lang w:val="en-US"/>
+        </w:rPr>
         <w:t>. The functionality of the website is done using JavaScript and different JavaScript libraries. The authentication for logging in</w:t>
       </w:r>
       <w:r>
@@ -80,21 +86,25 @@
         <w:rPr>
           <w:lang w:val="en-US"/>
         </w:rPr>
-        <w:t xml:space="preserve"> is done using the jsonwebtoken- and bcryptjs-libraries, where the </w:t>
-      </w:r>
-      <w:proofErr w:type="spellStart"/>
-      <w:r>
-        <w:rPr>
-          <w:lang w:val="en-US"/>
-        </w:rPr>
-        <w:t>jwt</w:t>
-      </w:r>
-      <w:proofErr w:type="spellEnd"/>
-      <w:r>
-        <w:rPr>
-          <w:lang w:val="en-US"/>
-        </w:rPr>
-        <w:t>-token</w:t>
+        <w:t xml:space="preserve"> is done using the jsonwebtoken</w:t>
+      </w:r>
+      <w:r>
+        <w:rPr>
+          <w:lang w:val="en-US"/>
+        </w:rPr>
+        <w:t xml:space="preserve">, </w:t>
+      </w:r>
+      <w:r>
+        <w:rPr>
+          <w:lang w:val="en-US"/>
+        </w:rPr>
+        <w:t xml:space="preserve">where the </w:t>
+      </w:r>
+      <w:r>
+        <w:rPr>
+          <w:lang w:val="en-US"/>
+        </w:rPr>
+        <w:t>jwt-token</w:t>
       </w:r>
       <w:r>
         <w:rPr>
@@ -106,21 +116,43 @@
         <w:rPr>
           <w:lang w:val="en-US"/>
         </w:rPr>
-        <w:t xml:space="preserve">is generated when logging in and it eventually becomes invalid after a certain amount of time. The </w:t>
-      </w:r>
-      <w:proofErr w:type="spellStart"/>
-      <w:r>
-        <w:rPr>
-          <w:lang w:val="en-US"/>
-        </w:rPr>
-        <w:t>jwt</w:t>
-      </w:r>
-      <w:proofErr w:type="spellEnd"/>
-      <w:r>
-        <w:rPr>
-          <w:lang w:val="en-US"/>
-        </w:rPr>
-        <w:t xml:space="preserve">-token is stored in the browser’s local storage in cookies and the local storage is checked for the token each time authentication is needed. </w:t>
+        <w:t xml:space="preserve">is generated when logging in and it eventually becomes invalid after a certain amount of time. The jwt-token is stored in the browser’s </w:t>
+      </w:r>
+      <w:r>
+        <w:rPr>
+          <w:lang w:val="en-US"/>
+        </w:rPr>
+        <w:t>c</w:t>
+      </w:r>
+      <w:r>
+        <w:rPr>
+          <w:lang w:val="en-US"/>
+        </w:rPr>
+        <w:t>ookies and th</w:t>
+      </w:r>
+      <w:r>
+        <w:rPr>
+          <w:lang w:val="en-US"/>
+        </w:rPr>
+        <w:t>e cookies are</w:t>
+      </w:r>
+      <w:r>
+        <w:rPr>
+          <w:lang w:val="en-US"/>
+        </w:rPr>
+        <w:t xml:space="preserve"> checked </w:t>
+      </w:r>
+      <w:r>
+        <w:rPr>
+          <w:lang w:val="en-US"/>
+        </w:rPr>
+        <w:t>when the token is needed for authentication.</w:t>
+      </w:r>
+      <w:r>
+        <w:rPr>
+          <w:lang w:val="en-US"/>
+        </w:rPr>
+        <w:t xml:space="preserve"> </w:t>
       </w:r>
     </w:p>
     <w:p>

</xml_diff>